<commit_message>
update 1008 822 PM
</commit_message>
<xml_diff>
--- a/GGEE_23_Summer_FinalReport.docx
+++ b/GGEE_23_Summer_FinalReport.docx
@@ -346,7 +346,7 @@
     </w:p>
     <w:bookmarkEnd w:id="25"/>
     <w:bookmarkEnd w:id="26"/>
-    <w:bookmarkStart w:id="43" w:name="summer-programs"/>
+    <w:bookmarkStart w:id="48" w:name="summer-programs"/>
     <w:p>
       <w:pPr>
         <w:pStyle w:val="Heading1"/>
@@ -1810,7 +1810,7 @@
       </w:r>
     </w:p>
     <w:bookmarkEnd w:id="39"/>
-    <w:bookmarkStart w:id="42" w:name="advanced-programs"/>
+    <w:bookmarkStart w:id="47" w:name="advanced-programs"/>
     <w:p>
       <w:pPr>
         <w:pStyle w:val="Heading2"/>
@@ -1819,186 +1819,43 @@
         <w:t xml:space="preserve">Advanced Programs</w:t>
       </w:r>
     </w:p>
-    <w:bookmarkStart w:id="40" w:name="day-programs"/>
-    <w:p>
-      <w:pPr>
-        <w:pStyle w:val="Heading3"/>
-      </w:pPr>
-      <w:r>
-        <w:t xml:space="preserve">4-Day Programs</w:t>
-      </w:r>
-    </w:p>
-    <w:bookmarkEnd w:id="40"/>
-    <w:bookmarkStart w:id="41" w:name="day-programs-1"/>
-    <w:p>
-      <w:pPr>
-        <w:pStyle w:val="Heading3"/>
-      </w:pPr>
-      <w:r>
-        <w:t xml:space="preserve">8-Day Programs</w:t>
-      </w:r>
-    </w:p>
-    <w:bookmarkEnd w:id="41"/>
-    <w:bookmarkEnd w:id="42"/>
-    <w:bookmarkEnd w:id="43"/>
-    <w:bookmarkStart w:id="47" w:name="youth-compliance"/>
-    <w:p>
-      <w:pPr>
-        <w:pStyle w:val="Heading1"/>
-      </w:pPr>
-      <w:r>
-        <w:t xml:space="preserve">Youth Compliance</w:t>
-      </w:r>
-    </w:p>
-    <w:bookmarkStart w:id="44" w:name="waivers-and-research-consent"/>
-    <w:p>
-      <w:pPr>
-        <w:pStyle w:val="Heading2"/>
-      </w:pPr>
-      <w:r>
-        <w:t xml:space="preserve">Waivers and Research Consent</w:t>
-      </w:r>
-    </w:p>
-    <w:bookmarkEnd w:id="44"/>
-    <w:bookmarkStart w:id="45" w:name="storage-of-student-information"/>
-    <w:p>
-      <w:pPr>
-        <w:pStyle w:val="Heading2"/>
-      </w:pPr>
-      <w:r>
-        <w:t xml:space="preserve">Storage of Student Information</w:t>
-      </w:r>
-    </w:p>
-    <w:bookmarkEnd w:id="45"/>
-    <w:bookmarkStart w:id="46" w:name="institutional-review-board"/>
-    <w:p>
-      <w:pPr>
-        <w:pStyle w:val="Heading2"/>
-      </w:pPr>
-      <w:r>
-        <w:t xml:space="preserve">Institutional Review Board</w:t>
-      </w:r>
-    </w:p>
-    <w:bookmarkEnd w:id="46"/>
-    <w:bookmarkEnd w:id="47"/>
-    <w:bookmarkStart w:id="56" w:name="program-numbers"/>
-    <w:p>
-      <w:pPr>
-        <w:pStyle w:val="Heading1"/>
-      </w:pPr>
-      <w:r>
-        <w:t xml:space="preserve">Program Numbers</w:t>
-      </w:r>
-    </w:p>
-    <w:bookmarkStart w:id="48" w:name="enrollment-statistics"/>
-    <w:p>
-      <w:pPr>
-        <w:pStyle w:val="Heading2"/>
-      </w:pPr>
-      <w:r>
-        <w:t xml:space="preserve">Enrollment Statistics</w:t>
-      </w:r>
-    </w:p>
     <w:p>
       <w:pPr>
         <w:pStyle w:val="FirstParagraph"/>
       </w:pPr>
       <w:r>
-        <w:rPr>
-          <w:iCs/>
-          <w:i/>
-        </w:rPr>
-        <w:t xml:space="preserve">Present enrollment data, including the number of students who initially registered, and any changes over the course of the program.</w:t>
-      </w:r>
-    </w:p>
-    <w:p>
-      <w:pPr>
-        <w:pStyle w:val="BodyText"/>
-      </w:pPr>
-      <w:r>
-        <w:t xml:space="preserve">Programs were able to host up to 25 students in each of their program sessions. Registrations were closed and students were placed on wait lists in the case of cancellations by student parents.</w:t>
+        <w:t xml:space="preserve">The Advanced Program was formatted as 4 day program. On Day 1, Students were introduced to the basic concepts of artificial intelligence and then machine learning. The day was concluded with an introduction to programming in</w:t>
       </w:r>
       <w:r>
         <w:t xml:space="preserve"> </w:t>
       </w:r>
-      <w:r>
-        <w:t xml:space="preserve">Programs had on average X number of students enroll. Wait lists ranged from 5 - 80 students in some districts.</w:t>
-      </w:r>
-    </w:p>
-    <w:p>
-      <w:pPr>
-        <w:pStyle w:val="BodyText"/>
-      </w:pPr>
-      <w:r>
-        <w:t xml:space="preserve">Bar Graph Comparison -</w:t>
-      </w:r>
+      <w:hyperlink r:id="rId40">
+        <w:r>
+          <w:rPr>
+            <w:rStyle w:val="Hyperlink"/>
+          </w:rPr>
+          <w:t xml:space="preserve">Scratch</w:t>
+        </w:r>
+      </w:hyperlink>
       <w:r>
         <w:t xml:space="preserve"> </w:t>
       </w:r>
       <w:r>
-        <w:t xml:space="preserve">Total Number of Registered Students - stacked bar graph - registered vs waitlist</w:t>
-      </w:r>
-    </w:p>
-    <w:p>
-      <w:pPr>
-        <w:pStyle w:val="BodyText"/>
-      </w:pPr>
-      <w:r>
-        <w:rPr>
-          <w:bCs/>
-          <w:b/>
-        </w:rPr>
-        <w:t xml:space="preserve">GRAPH by Session - stacked graph - regsitered vs waitlist</w:t>
-      </w:r>
-    </w:p>
-    <w:p>
-      <w:pPr>
-        <w:pStyle w:val="BodyText"/>
-      </w:pPr>
-      <w:r>
-        <w:t xml:space="preserve">Need for more programs in Santa Rosa County District Schools</w:t>
-      </w:r>
-    </w:p>
-    <w:bookmarkEnd w:id="48"/>
-    <w:bookmarkStart w:id="55" w:name="attendance-records"/>
-    <w:p>
-      <w:pPr>
-        <w:pStyle w:val="Heading2"/>
-      </w:pPr>
-      <w:r>
-        <w:t xml:space="preserve">Attendance Records</w:t>
-      </w:r>
-    </w:p>
-    <w:p>
-      <w:pPr>
-        <w:pStyle w:val="FirstParagraph"/>
-      </w:pPr>
-      <w:r>
-        <w:rPr>
-          <w:iCs/>
-          <w:i/>
-        </w:rPr>
-        <w:t xml:space="preserve">Share attendance records to illustrate the level of student engagement and participation throughout the program.</w:t>
-      </w:r>
-    </w:p>
-    <w:p>
-      <w:pPr>
-        <w:pStyle w:val="BodyText"/>
-      </w:pPr>
-      <w:r>
-        <w:t xml:space="preserve">Actual attendance with the programs were less than initial registrations. Students became ill, were unable to attend the first days of the program or parents made new plans for their families.</w:t>
-      </w:r>
-    </w:p>
-    <w:p>
-      <w:pPr>
-        <w:pStyle w:val="BodyText"/>
-      </w:pPr>
-      <w:r>
-        <w:rPr>
-          <w:bCs/>
-          <w:b/>
-        </w:rPr>
-        <w:t xml:space="preserve">GRAPH Attendance Numbers by School</w:t>
+        <w:t xml:space="preserve">to prepare for the following day. On Day 2, students were introduced to Image-based and Test-based machine learning models from</w:t>
+      </w:r>
+      <w:r>
+        <w:t xml:space="preserve"> </w:t>
+      </w:r>
+      <w:hyperlink r:id="rId41">
+        <w:r>
+          <w:rPr>
+            <w:rStyle w:val="Hyperlink"/>
+          </w:rPr>
+          <w:t xml:space="preserve">Machine Learning for Kids</w:t>
+        </w:r>
+      </w:hyperlink>
+      <w:r>
+        <w:t xml:space="preserve">. Classrooms were set up and students were given a login and password unique to their session location. Students develop a image-based machine learning model that analyzes the color characteristics of different Pokémon.</w:t>
       </w:r>
     </w:p>
     <w:p>
@@ -2008,20 +1865,20 @@
       <w:r>
         <w:drawing>
           <wp:inline>
-            <wp:extent cx="2933700" cy="2266950"/>
+            <wp:extent cx="4267200" cy="2400900"/>
             <wp:effectExtent b="0" l="0" r="0" t="0"/>
-            <wp:docPr descr="The percentage of students by district for both introductory and advanced Goldberg Gator Engineering Explorer Summer Programs (n=204)" title="" id="50" name="Picture"/>
+            <wp:docPr descr="Advanced Program Roadmap" title="" id="43" name="Picture"/>
             <a:graphic>
               <a:graphicData uri="http://schemas.openxmlformats.org/drawingml/2006/picture">
                 <pic:pic>
                   <pic:nvPicPr>
-                    <pic:cNvPr descr="Graphs/Paper/GGEE_23_District_All.jpg" id="51" name="Picture"/>
+                    <pic:cNvPr descr="Images/GGEE_23_Adv_roadmap.jpg" id="44" name="Picture"/>
                     <pic:cNvPicPr>
                       <a:picLocks noChangeArrowheads="1" noChangeAspect="1"/>
                     </pic:cNvPicPr>
                   </pic:nvPicPr>
                   <pic:blipFill>
-                    <a:blip r:embed="rId49"/>
+                    <a:blip r:embed="rId42"/>
                     <a:stretch>
                       <a:fillRect/>
                     </a:stretch>
@@ -2029,7 +1886,7 @@
                   <pic:spPr bwMode="auto">
                     <a:xfrm>
                       <a:off x="0" y="0"/>
-                      <a:ext cx="2933700" cy="2266950"/>
+                      <a:ext cx="4267200" cy="2400900"/>
                     </a:xfrm>
                     <a:prstGeom prst="rect">
                       <a:avLst/>
@@ -2057,7 +1914,189 @@
           <w:iCs/>
           <w:i/>
         </w:rPr>
-        <w:t xml:space="preserve">The percentage of students by district for both introductory and advanced Goldberg Gator Engineering Explorer Summer Programs (n=204)</w:t>
+        <w:t xml:space="preserve">Advanced Program Roadmap</w:t>
+      </w:r>
+    </w:p>
+    <w:bookmarkStart w:id="45" w:name="day-programs"/>
+    <w:p>
+      <w:pPr>
+        <w:pStyle w:val="Heading3"/>
+      </w:pPr>
+      <w:r>
+        <w:t xml:space="preserve">4-Day Programs</w:t>
+      </w:r>
+    </w:p>
+    <w:bookmarkEnd w:id="45"/>
+    <w:bookmarkStart w:id="46" w:name="day-programs-1"/>
+    <w:p>
+      <w:pPr>
+        <w:pStyle w:val="Heading3"/>
+      </w:pPr>
+      <w:r>
+        <w:t xml:space="preserve">8-Day Programs</w:t>
+      </w:r>
+    </w:p>
+    <w:bookmarkEnd w:id="46"/>
+    <w:bookmarkEnd w:id="47"/>
+    <w:bookmarkEnd w:id="48"/>
+    <w:bookmarkStart w:id="52" w:name="youth-compliance"/>
+    <w:p>
+      <w:pPr>
+        <w:pStyle w:val="Heading1"/>
+      </w:pPr>
+      <w:r>
+        <w:t xml:space="preserve">Youth Compliance</w:t>
+      </w:r>
+    </w:p>
+    <w:bookmarkStart w:id="49" w:name="waivers-and-research-consent"/>
+    <w:p>
+      <w:pPr>
+        <w:pStyle w:val="Heading2"/>
+      </w:pPr>
+      <w:r>
+        <w:t xml:space="preserve">Waivers and Research Consent</w:t>
+      </w:r>
+    </w:p>
+    <w:bookmarkEnd w:id="49"/>
+    <w:bookmarkStart w:id="50" w:name="storage-of-student-information"/>
+    <w:p>
+      <w:pPr>
+        <w:pStyle w:val="Heading2"/>
+      </w:pPr>
+      <w:r>
+        <w:t xml:space="preserve">Storage of Student Information</w:t>
+      </w:r>
+    </w:p>
+    <w:bookmarkEnd w:id="50"/>
+    <w:bookmarkStart w:id="51" w:name="institutional-review-board"/>
+    <w:p>
+      <w:pPr>
+        <w:pStyle w:val="Heading2"/>
+      </w:pPr>
+      <w:r>
+        <w:t xml:space="preserve">Institutional Review Board</w:t>
+      </w:r>
+    </w:p>
+    <w:bookmarkEnd w:id="51"/>
+    <w:bookmarkEnd w:id="52"/>
+    <w:bookmarkStart w:id="61" w:name="program-numbers"/>
+    <w:p>
+      <w:pPr>
+        <w:pStyle w:val="Heading1"/>
+      </w:pPr>
+      <w:r>
+        <w:t xml:space="preserve">Program Numbers</w:t>
+      </w:r>
+    </w:p>
+    <w:bookmarkStart w:id="53" w:name="enrollment-statistics"/>
+    <w:p>
+      <w:pPr>
+        <w:pStyle w:val="Heading2"/>
+      </w:pPr>
+      <w:r>
+        <w:t xml:space="preserve">Enrollment Statistics</w:t>
+      </w:r>
+    </w:p>
+    <w:p>
+      <w:pPr>
+        <w:pStyle w:val="FirstParagraph"/>
+      </w:pPr>
+      <w:r>
+        <w:rPr>
+          <w:iCs/>
+          <w:i/>
+        </w:rPr>
+        <w:t xml:space="preserve">Present enrollment data, including the number of students who initially registered, and any changes over the course of the program.</w:t>
+      </w:r>
+    </w:p>
+    <w:p>
+      <w:pPr>
+        <w:pStyle w:val="BodyText"/>
+      </w:pPr>
+      <w:r>
+        <w:t xml:space="preserve">Programs were able to host up to 25 students in each of their program sessions. Registrations were closed and students were placed on wait lists in the case of cancellations by student parents.</w:t>
+      </w:r>
+      <w:r>
+        <w:t xml:space="preserve"> </w:t>
+      </w:r>
+      <w:r>
+        <w:t xml:space="preserve">Programs had on average X number of students enroll. Wait lists ranged from 5 - 80 students in some districts.</w:t>
+      </w:r>
+    </w:p>
+    <w:p>
+      <w:pPr>
+        <w:pStyle w:val="BodyText"/>
+      </w:pPr>
+      <w:r>
+        <w:t xml:space="preserve">Bar Graph Comparison -</w:t>
+      </w:r>
+      <w:r>
+        <w:t xml:space="preserve"> </w:t>
+      </w:r>
+      <w:r>
+        <w:t xml:space="preserve">Total Number of Registered Students - stacked bar graph - registered vs waitlist</w:t>
+      </w:r>
+    </w:p>
+    <w:p>
+      <w:pPr>
+        <w:pStyle w:val="BodyText"/>
+      </w:pPr>
+      <w:r>
+        <w:rPr>
+          <w:bCs/>
+          <w:b/>
+        </w:rPr>
+        <w:t xml:space="preserve">GRAPH by Session - stacked graph - regsitered vs waitlist</w:t>
+      </w:r>
+    </w:p>
+    <w:p>
+      <w:pPr>
+        <w:pStyle w:val="BodyText"/>
+      </w:pPr>
+      <w:r>
+        <w:t xml:space="preserve">Need for more programs in Santa Rosa County District Schools</w:t>
+      </w:r>
+    </w:p>
+    <w:bookmarkEnd w:id="53"/>
+    <w:bookmarkStart w:id="60" w:name="attendance-records"/>
+    <w:p>
+      <w:pPr>
+        <w:pStyle w:val="Heading2"/>
+      </w:pPr>
+      <w:r>
+        <w:t xml:space="preserve">Attendance Records</w:t>
+      </w:r>
+    </w:p>
+    <w:p>
+      <w:pPr>
+        <w:pStyle w:val="FirstParagraph"/>
+      </w:pPr>
+      <w:r>
+        <w:rPr>
+          <w:iCs/>
+          <w:i/>
+        </w:rPr>
+        <w:t xml:space="preserve">Share attendance records to illustrate the level of student engagement and participation throughout the program.</w:t>
+      </w:r>
+    </w:p>
+    <w:p>
+      <w:pPr>
+        <w:pStyle w:val="BodyText"/>
+      </w:pPr>
+      <w:r>
+        <w:t xml:space="preserve">Actual attendance with the programs were less than initial registrations. Students became ill, were unable to attend the first days of the program or parents made new plans for their families.</w:t>
+      </w:r>
+    </w:p>
+    <w:p>
+      <w:pPr>
+        <w:pStyle w:val="BodyText"/>
+      </w:pPr>
+      <w:r>
+        <w:rPr>
+          <w:bCs/>
+          <w:b/>
+        </w:rPr>
+        <w:t xml:space="preserve">GRAPH Attendance Numbers by School</w:t>
       </w:r>
     </w:p>
     <w:p>
@@ -2067,20 +2106,20 @@
       <w:r>
         <w:drawing>
           <wp:inline>
-            <wp:extent cx="5334000" cy="4121727"/>
+            <wp:extent cx="2933700" cy="1650618"/>
             <wp:effectExtent b="0" l="0" r="0" t="0"/>
-            <wp:docPr descr="The percentage of students by district for the introductory (left, n=194) and advanced (right,n=10) Goldberg Gator Engineering Explorer Summer Programs" title="" id="53" name="Picture"/>
+            <wp:docPr descr="The percentage of students by district for both introductory and advanced Goldberg Gator Engineering Explorer Summer Programs (n=204)" title="" id="55" name="Picture"/>
             <a:graphic>
               <a:graphicData uri="http://schemas.openxmlformats.org/drawingml/2006/picture">
                 <pic:pic>
                   <pic:nvPicPr>
-                    <pic:cNvPr descr="Graphs/Paper/GGEE_23_District_IA.jpg" id="54" name="Picture"/>
+                    <pic:cNvPr descr="Graphs/Report/GGEE_23_District_All.jpg" id="56" name="Picture"/>
                     <pic:cNvPicPr>
                       <a:picLocks noChangeArrowheads="1" noChangeAspect="1"/>
                     </pic:cNvPicPr>
                   </pic:nvPicPr>
                   <pic:blipFill>
-                    <a:blip r:embed="rId52"/>
+                    <a:blip r:embed="rId54"/>
                     <a:stretch>
                       <a:fillRect/>
                     </a:stretch>
@@ -2088,7 +2127,7 @@
                   <pic:spPr bwMode="auto">
                     <a:xfrm>
                       <a:off x="0" y="0"/>
-                      <a:ext cx="5334000" cy="4121727"/>
+                      <a:ext cx="2933700" cy="1650618"/>
                     </a:xfrm>
                     <a:prstGeom prst="rect">
                       <a:avLst/>
@@ -2116,64 +2155,24 @@
           <w:iCs/>
           <w:i/>
         </w:rPr>
-        <w:t xml:space="preserve">The percentage of students by district for the introductory (left, n=194) and advanced (right,n=10) Goldberg Gator Engineering Explorer Summer Programs</w:t>
-      </w:r>
-    </w:p>
-    <w:bookmarkEnd w:id="55"/>
-    <w:bookmarkEnd w:id="56"/>
-    <w:bookmarkStart w:id="70" w:name="student-demographics"/>
-    <w:p>
-      <w:pPr>
-        <w:pStyle w:val="Heading1"/>
-      </w:pPr>
-      <w:r>
-        <w:t xml:space="preserve">Student Demographics</w:t>
-      </w:r>
-    </w:p>
-    <w:bookmarkStart w:id="66" w:name="age"/>
-    <w:p>
-      <w:pPr>
-        <w:pStyle w:val="Heading2"/>
-      </w:pPr>
-      <w:r>
-        <w:t xml:space="preserve">Age</w:t>
-      </w:r>
-    </w:p>
-    <w:p>
-      <w:pPr>
-        <w:pStyle w:val="FirstParagraph"/>
-      </w:pPr>
-      <w:r>
-        <w:rPr>
-          <w:iCs/>
-          <w:i/>
-        </w:rPr>
-        <w:t xml:space="preserve">Include demographic information such as age, gender, ethnicity, and socioeconomic background of the participating students.</w:t>
-      </w:r>
-    </w:p>
-    <w:p>
-      <w:pPr>
-        <w:pStyle w:val="BodyText"/>
-      </w:pPr>
-      <w:r>
-        <w:t xml:space="preserve">Demographics were collected on students participating in the research study.</w:t>
-      </w:r>
-    </w:p>
-    <w:p>
-      <w:pPr>
-        <w:pStyle w:val="BodyText"/>
+        <w:t xml:space="preserve">The percentage of students by district for both introductory and advanced Goldberg Gator Engineering Explorer Summer Programs (n=204)</w:t>
+      </w:r>
+    </w:p>
+    <w:p>
+      <w:pPr>
+        <w:pStyle w:val="CaptionedFigure"/>
       </w:pPr>
       <w:r>
         <w:drawing>
           <wp:inline>
-            <wp:extent cx="5334000" cy="4267200"/>
+            <wp:extent cx="5334000" cy="3001125"/>
             <wp:effectExtent b="0" l="0" r="0" t="0"/>
-            <wp:docPr descr="" title="" id="58" name="Picture"/>
+            <wp:docPr descr="The percentage of students by district for the introductory (left, n=194) and advanced (right,n=10) Goldberg Gator Engineering Explorer Summer Programs" title="" id="58" name="Picture"/>
             <a:graphic>
               <a:graphicData uri="http://schemas.openxmlformats.org/drawingml/2006/picture">
                 <pic:pic>
                   <pic:nvPicPr>
-                    <pic:cNvPr descr="GGEE_23_Summer_FinalReport_files/figure-docx/Age%20Demo_all-1.png" id="59" name="Picture"/>
+                    <pic:cNvPr descr="Graphs/Report/GGEE_23_District_IA.jpg" id="59" name="Picture"/>
                     <pic:cNvPicPr>
                       <a:picLocks noChangeArrowheads="1" noChangeAspect="1"/>
                     </pic:cNvPicPr>
@@ -2187,7 +2186,7 @@
                   <pic:spPr bwMode="auto">
                     <a:xfrm>
                       <a:off x="0" y="0"/>
-                      <a:ext cx="5334000" cy="4267200"/>
+                      <a:ext cx="5334000" cy="3001125"/>
                     </a:xfrm>
                     <a:prstGeom prst="rect">
                       <a:avLst/>
@@ -2208,14 +2207,46 @@
     </w:p>
     <w:p>
       <w:pPr>
-        <w:pStyle w:val="BodyText"/>
+        <w:pStyle w:val="ImageCaption"/>
       </w:pPr>
       <w:r>
         <w:rPr>
           <w:iCs/>
           <w:i/>
         </w:rPr>
-        <w:t xml:space="preserve">Demographics for all Goldberg Gator Engineering Explorer Summer Programs. N=-204</w:t>
+        <w:t xml:space="preserve">The percentage of students by district for the introductory (left, n=194) and advanced (right,n=10) Goldberg Gator Engineering Explorer Summer Programs</w:t>
+      </w:r>
+    </w:p>
+    <w:bookmarkEnd w:id="60"/>
+    <w:bookmarkEnd w:id="61"/>
+    <w:bookmarkStart w:id="66" w:name="student-demographics"/>
+    <w:p>
+      <w:pPr>
+        <w:pStyle w:val="Heading1"/>
+      </w:pPr>
+      <w:r>
+        <w:t xml:space="preserve">Student Demographics</w:t>
+      </w:r>
+    </w:p>
+    <w:bookmarkStart w:id="62" w:name="age"/>
+    <w:p>
+      <w:pPr>
+        <w:pStyle w:val="Heading2"/>
+      </w:pPr>
+      <w:r>
+        <w:t xml:space="preserve">Age</w:t>
+      </w:r>
+    </w:p>
+    <w:p>
+      <w:pPr>
+        <w:pStyle w:val="FirstParagraph"/>
+      </w:pPr>
+      <w:r>
+        <w:rPr>
+          <w:iCs/>
+          <w:i/>
+        </w:rPr>
+        <w:t xml:space="preserve">Include demographic information such as age, gender, ethnicity, and socioeconomic background of the participating students.</w:t>
       </w:r>
     </w:p>
     <w:p>
@@ -2223,135 +2254,110 @@
         <w:pStyle w:val="BodyText"/>
       </w:pPr>
       <w:r>
-        <w:drawing>
-          <wp:inline>
-            <wp:extent cx="2667000" cy="2133600"/>
-            <wp:effectExtent b="0" l="0" r="0" t="0"/>
-            <wp:docPr descr="" title="" id="61" name="Picture"/>
-            <a:graphic>
-              <a:graphicData uri="http://schemas.openxmlformats.org/drawingml/2006/picture">
-                <pic:pic>
-                  <pic:nvPicPr>
-                    <pic:cNvPr descr="GGEE_23_Summer_FinalReport_files/figure-docx/Age%20Demo_in_out-1.png" id="62" name="Picture"/>
-                    <pic:cNvPicPr>
-                      <a:picLocks noChangeArrowheads="1" noChangeAspect="1"/>
-                    </pic:cNvPicPr>
-                  </pic:nvPicPr>
-                  <pic:blipFill>
-                    <a:blip r:embed="rId60"/>
-                    <a:stretch>
-                      <a:fillRect/>
-                    </a:stretch>
-                  </pic:blipFill>
-                  <pic:spPr bwMode="auto">
-                    <a:xfrm>
-                      <a:off x="0" y="0"/>
-                      <a:ext cx="2667000" cy="2133600"/>
-                    </a:xfrm>
-                    <a:prstGeom prst="rect">
-                      <a:avLst/>
-                    </a:prstGeom>
-                    <a:noFill/>
-                    <a:ln w="9525">
-                      <a:noFill/>
-                      <a:headEnd/>
-                      <a:tailEnd/>
-                    </a:ln>
-                  </pic:spPr>
-                </pic:pic>
-              </a:graphicData>
-            </a:graphic>
-          </wp:inline>
-        </w:drawing>
-      </w:r>
-      <w:r>
-        <w:drawing>
-          <wp:inline>
-            <wp:extent cx="2667000" cy="2133600"/>
-            <wp:effectExtent b="0" l="0" r="0" t="0"/>
-            <wp:docPr descr="" title="" id="64" name="Picture"/>
-            <a:graphic>
-              <a:graphicData uri="http://schemas.openxmlformats.org/drawingml/2006/picture">
-                <pic:pic>
-                  <pic:nvPicPr>
-                    <pic:cNvPr descr="GGEE_23_Summer_FinalReport_files/figure-docx/Age%20Demo_in_out-2.png" id="65" name="Picture"/>
-                    <pic:cNvPicPr>
-                      <a:picLocks noChangeArrowheads="1" noChangeAspect="1"/>
-                    </pic:cNvPicPr>
-                  </pic:nvPicPr>
-                  <pic:blipFill>
-                    <a:blip r:embed="rId63"/>
-                    <a:stretch>
-                      <a:fillRect/>
-                    </a:stretch>
-                  </pic:blipFill>
-                  <pic:spPr bwMode="auto">
-                    <a:xfrm>
-                      <a:off x="0" y="0"/>
-                      <a:ext cx="2667000" cy="2133600"/>
-                    </a:xfrm>
-                    <a:prstGeom prst="rect">
-                      <a:avLst/>
-                    </a:prstGeom>
-                    <a:noFill/>
-                    <a:ln w="9525">
-                      <a:noFill/>
-                      <a:headEnd/>
-                      <a:tailEnd/>
-                    </a:ln>
-                  </pic:spPr>
-                </pic:pic>
-              </a:graphicData>
-            </a:graphic>
-          </wp:inline>
-        </w:drawing>
-      </w:r>
-    </w:p>
+        <w:t xml:space="preserve">Demographics were collected on students participating in the research study.</w:t>
+      </w:r>
+    </w:p>
+    <w:bookmarkEnd w:id="62"/>
+    <w:bookmarkStart w:id="63" w:name="gender"/>
+    <w:p>
+      <w:pPr>
+        <w:pStyle w:val="Heading2"/>
+      </w:pPr>
+      <w:r>
+        <w:t xml:space="preserve">Gender</w:t>
+      </w:r>
+    </w:p>
+    <w:bookmarkEnd w:id="63"/>
+    <w:bookmarkStart w:id="64" w:name="race-and-ethnicity"/>
+    <w:p>
+      <w:pPr>
+        <w:pStyle w:val="Heading2"/>
+      </w:pPr>
+      <w:r>
+        <w:t xml:space="preserve">Race and Ethnicity</w:t>
+      </w:r>
+    </w:p>
+    <w:bookmarkEnd w:id="64"/>
+    <w:bookmarkStart w:id="65" w:name="section"/>
+    <w:p>
+      <w:pPr>
+        <w:pStyle w:val="Heading2"/>
+      </w:pPr>
+    </w:p>
+    <w:bookmarkEnd w:id="65"/>
     <w:bookmarkEnd w:id="66"/>
-    <w:bookmarkStart w:id="67" w:name="gender"/>
+    <w:bookmarkStart w:id="68" w:name="pre-survey-responses"/>
+    <w:p>
+      <w:pPr>
+        <w:pStyle w:val="Heading1"/>
+      </w:pPr>
+      <w:r>
+        <w:t xml:space="preserve">Pre-Survey Responses</w:t>
+      </w:r>
+    </w:p>
+    <w:bookmarkStart w:id="67" w:name="summary-of-pre-program-survey-results"/>
     <w:p>
       <w:pPr>
         <w:pStyle w:val="Heading2"/>
       </w:pPr>
       <w:r>
-        <w:t xml:space="preserve">Gender</w:t>
+        <w:t xml:space="preserve">Summary of Pre-Program Survey Results</w:t>
+      </w:r>
+    </w:p>
+    <w:p>
+      <w:pPr>
+        <w:pStyle w:val="FirstParagraph"/>
+      </w:pPr>
+      <w:r>
+        <w:t xml:space="preserve">Summarize the responses from the pre-program survey, highlighting key findings and insights.</w:t>
       </w:r>
     </w:p>
     <w:bookmarkEnd w:id="67"/>
-    <w:bookmarkStart w:id="68" w:name="race-and-ethnicity"/>
+    <w:bookmarkEnd w:id="68"/>
+    <w:bookmarkStart w:id="70" w:name="survey-responses"/>
+    <w:p>
+      <w:pPr>
+        <w:pStyle w:val="Heading1"/>
+      </w:pPr>
+      <w:r>
+        <w:t xml:space="preserve">Survey Responses</w:t>
+      </w:r>
+    </w:p>
+    <w:bookmarkStart w:id="69" w:name="Xbbcf4cff1b170554bf9991fad1ccc7a6c6e79c5"/>
     <w:p>
       <w:pPr>
         <w:pStyle w:val="Heading2"/>
       </w:pPr>
       <w:r>
-        <w:t xml:space="preserve">Race and Ethnicity</w:t>
-      </w:r>
-    </w:p>
-    <w:bookmarkEnd w:id="68"/>
-    <w:bookmarkStart w:id="69" w:name="section"/>
-    <w:p>
-      <w:pPr>
-        <w:pStyle w:val="Heading2"/>
-      </w:pPr>
+        <w:t xml:space="preserve">Analysis of Ongoing Survey Data (if conducted during the program)</w:t>
+      </w:r>
+    </w:p>
+    <w:p>
+      <w:pPr>
+        <w:pStyle w:val="FirstParagraph"/>
+      </w:pPr>
+      <w:r>
+        <w:t xml:space="preserve">If you conducted surveys during the program, analyze the responses and share any noteworthy trends or changes over time.</w:t>
+      </w:r>
     </w:p>
     <w:bookmarkEnd w:id="69"/>
     <w:bookmarkEnd w:id="70"/>
-    <w:bookmarkStart w:id="72" w:name="pre-survey-responses"/>
+    <w:bookmarkStart w:id="72" w:name="student-interviews"/>
     <w:p>
       <w:pPr>
         <w:pStyle w:val="Heading1"/>
       </w:pPr>
       <w:r>
-        <w:t xml:space="preserve">Pre-Survey Responses</w:t>
-      </w:r>
-    </w:p>
-    <w:bookmarkStart w:id="71" w:name="summary-of-pre-program-survey-results"/>
+        <w:t xml:space="preserve">Student Interviews</w:t>
+      </w:r>
+    </w:p>
+    <w:bookmarkStart w:id="71" w:name="highlights-from-student-interviews"/>
     <w:p>
       <w:pPr>
         <w:pStyle w:val="Heading2"/>
       </w:pPr>
       <w:r>
-        <w:t xml:space="preserve">Summary of Pre-Program Survey Results</w:t>
+        <w:t xml:space="preserve">Highlights from Student Interviews</w:t>
       </w:r>
     </w:p>
     <w:p>
@@ -2359,27 +2365,27 @@
         <w:pStyle w:val="FirstParagraph"/>
       </w:pPr>
       <w:r>
-        <w:t xml:space="preserve">Summarize the responses from the pre-program survey, highlighting key findings and insights.</w:t>
+        <w:t xml:space="preserve">Share significant insights and quotes gathered from student interviews, emphasizing their experiences and perspectives.</w:t>
       </w:r>
     </w:p>
     <w:bookmarkEnd w:id="71"/>
     <w:bookmarkEnd w:id="72"/>
-    <w:bookmarkStart w:id="74" w:name="survey-responses"/>
+    <w:bookmarkStart w:id="74" w:name="final-program-survey-responses"/>
     <w:p>
       <w:pPr>
         <w:pStyle w:val="Heading1"/>
       </w:pPr>
       <w:r>
-        <w:t xml:space="preserve">Survey Responses</w:t>
-      </w:r>
-    </w:p>
-    <w:bookmarkStart w:id="73" w:name="Xbbcf4cff1b170554bf9991fad1ccc7a6c6e79c5"/>
+        <w:t xml:space="preserve">Final Program Survey Responses</w:t>
+      </w:r>
+    </w:p>
+    <w:bookmarkStart w:id="73" w:name="summary-of-post-program-survey-results"/>
     <w:p>
       <w:pPr>
         <w:pStyle w:val="Heading2"/>
       </w:pPr>
       <w:r>
-        <w:t xml:space="preserve">Analysis of Ongoing Survey Data (if conducted during the program)</w:t>
+        <w:t xml:space="preserve">Summary of Post-Program Survey Results</w:t>
       </w:r>
     </w:p>
     <w:p>
@@ -2387,27 +2393,27 @@
         <w:pStyle w:val="FirstParagraph"/>
       </w:pPr>
       <w:r>
-        <w:t xml:space="preserve">If you conducted surveys during the program, analyze the responses and share any noteworthy trends or changes over time.</w:t>
+        <w:t xml:space="preserve">Present the results of the post-program survey, emphasizing any changes in student responses compared to the pre-program survey.</w:t>
       </w:r>
     </w:p>
     <w:bookmarkEnd w:id="73"/>
     <w:bookmarkEnd w:id="74"/>
-    <w:bookmarkStart w:id="76" w:name="student-interviews"/>
+    <w:bookmarkStart w:id="76" w:name="program-outcomes"/>
     <w:p>
       <w:pPr>
         <w:pStyle w:val="Heading1"/>
       </w:pPr>
       <w:r>
-        <w:t xml:space="preserve">Student Interviews</w:t>
-      </w:r>
-    </w:p>
-    <w:bookmarkStart w:id="75" w:name="highlights-from-student-interviews"/>
+        <w:t xml:space="preserve">Program Outcomes</w:t>
+      </w:r>
+    </w:p>
+    <w:bookmarkStart w:id="75" w:name="X83a76cd672f27a5809bd1587b7550e4db70fe4d"/>
     <w:p>
       <w:pPr>
         <w:pStyle w:val="Heading2"/>
       </w:pPr>
       <w:r>
-        <w:t xml:space="preserve">Highlights from Student Interviews</w:t>
+        <w:t xml:space="preserve">Assessment of Program Objectives and Goals</w:t>
       </w:r>
     </w:p>
     <w:p>
@@ -2415,27 +2421,27 @@
         <w:pStyle w:val="FirstParagraph"/>
       </w:pPr>
       <w:r>
-        <w:t xml:space="preserve">Share significant insights and quotes gathered from student interviews, emphasizing their experiences and perspectives.</w:t>
+        <w:t xml:space="preserve">Evaluate whether the program met its objectives and goals as outlined in the introduction.</w:t>
       </w:r>
     </w:p>
     <w:bookmarkEnd w:id="75"/>
     <w:bookmarkEnd w:id="76"/>
-    <w:bookmarkStart w:id="78" w:name="final-program-survey-responses"/>
+    <w:bookmarkStart w:id="79" w:name="challenges-and-lessons-learned"/>
     <w:p>
       <w:pPr>
         <w:pStyle w:val="Heading1"/>
       </w:pPr>
       <w:r>
-        <w:t xml:space="preserve">Final Program Survey Responses</w:t>
-      </w:r>
-    </w:p>
-    <w:bookmarkStart w:id="77" w:name="summary-of-post-program-survey-results"/>
+        <w:t xml:space="preserve">Challenges and Lessons Learned</w:t>
+      </w:r>
+    </w:p>
+    <w:bookmarkStart w:id="77" w:name="identification-of-challenges-faced"/>
     <w:p>
       <w:pPr>
         <w:pStyle w:val="Heading2"/>
       </w:pPr>
       <w:r>
-        <w:t xml:space="preserve">Summary of Post-Program Survey Results</w:t>
+        <w:t xml:space="preserve">Identification of Challenges Faced</w:t>
       </w:r>
     </w:p>
     <w:p>
@@ -2443,95 +2449,39 @@
         <w:pStyle w:val="FirstParagraph"/>
       </w:pPr>
       <w:r>
-        <w:t xml:space="preserve">Present the results of the post-program survey, emphasizing any changes in student responses compared to the pre-program survey.</w:t>
+        <w:t xml:space="preserve">Discuss any challenges encountered during the program’s implementation.</w:t>
       </w:r>
     </w:p>
     <w:bookmarkEnd w:id="77"/>
+    <w:bookmarkStart w:id="78" w:name="lessons-learned-and-adaptations-made"/>
+    <w:p>
+      <w:pPr>
+        <w:pStyle w:val="Heading2"/>
+      </w:pPr>
+      <w:r>
+        <w:t xml:space="preserve">Lessons Learned and Adaptations Made</w:t>
+      </w:r>
+    </w:p>
+    <w:p>
+      <w:pPr>
+        <w:pStyle w:val="FirstParagraph"/>
+      </w:pPr>
+      <w:r>
+        <w:t xml:space="preserve">Share lessons learned from the program’s challenges and any adjustments or improvements made as a result.</w:t>
+      </w:r>
+    </w:p>
     <w:bookmarkEnd w:id="78"/>
-    <w:bookmarkStart w:id="80" w:name="program-outcomes"/>
+    <w:bookmarkEnd w:id="79"/>
+    <w:bookmarkStart w:id="82" w:name="recommendations"/>
     <w:p>
       <w:pPr>
         <w:pStyle w:val="Heading1"/>
       </w:pPr>
       <w:r>
-        <w:t xml:space="preserve">Program Outcomes</w:t>
-      </w:r>
-    </w:p>
-    <w:bookmarkStart w:id="79" w:name="X83a76cd672f27a5809bd1587b7550e4db70fe4d"/>
-    <w:p>
-      <w:pPr>
-        <w:pStyle w:val="Heading2"/>
-      </w:pPr>
-      <w:r>
-        <w:t xml:space="preserve">Assessment of Program Objectives and Goals</w:t>
-      </w:r>
-    </w:p>
-    <w:p>
-      <w:pPr>
-        <w:pStyle w:val="FirstParagraph"/>
-      </w:pPr>
-      <w:r>
-        <w:t xml:space="preserve">Evaluate whether the program met its objectives and goals as outlined in the introduction.</w:t>
-      </w:r>
-    </w:p>
-    <w:bookmarkEnd w:id="79"/>
-    <w:bookmarkEnd w:id="80"/>
-    <w:bookmarkStart w:id="83" w:name="challenges-and-lessons-learned"/>
-    <w:p>
-      <w:pPr>
-        <w:pStyle w:val="Heading1"/>
-      </w:pPr>
-      <w:r>
-        <w:t xml:space="preserve">Challenges and Lessons Learned</w:t>
-      </w:r>
-    </w:p>
-    <w:bookmarkStart w:id="81" w:name="identification-of-challenges-faced"/>
-    <w:p>
-      <w:pPr>
-        <w:pStyle w:val="Heading2"/>
-      </w:pPr>
-      <w:r>
-        <w:t xml:space="preserve">Identification of Challenges Faced</w:t>
-      </w:r>
-    </w:p>
-    <w:p>
-      <w:pPr>
-        <w:pStyle w:val="FirstParagraph"/>
-      </w:pPr>
-      <w:r>
-        <w:t xml:space="preserve">Discuss any challenges encountered during the program’s implementation.</w:t>
-      </w:r>
-    </w:p>
-    <w:bookmarkEnd w:id="81"/>
-    <w:bookmarkStart w:id="82" w:name="lessons-learned-and-adaptations-made"/>
-    <w:p>
-      <w:pPr>
-        <w:pStyle w:val="Heading2"/>
-      </w:pPr>
-      <w:r>
-        <w:t xml:space="preserve">Lessons Learned and Adaptations Made</w:t>
-      </w:r>
-    </w:p>
-    <w:p>
-      <w:pPr>
-        <w:pStyle w:val="FirstParagraph"/>
-      </w:pPr>
-      <w:r>
-        <w:t xml:space="preserve">Share lessons learned from the program’s challenges and any adjustments or improvements made as a result.</w:t>
-      </w:r>
-    </w:p>
-    <w:bookmarkEnd w:id="82"/>
-    <w:bookmarkEnd w:id="83"/>
-    <w:bookmarkStart w:id="86" w:name="recommendations"/>
-    <w:p>
-      <w:pPr>
-        <w:pStyle w:val="Heading1"/>
-      </w:pPr>
-      <w:r>
         <w:t xml:space="preserve">Recommendations</w:t>
       </w:r>
     </w:p>
-    <w:bookmarkStart w:id="84" w:name="suggestions-for-program-improvement"/>
+    <w:bookmarkStart w:id="80" w:name="suggestions-for-program-improvement"/>
     <w:p>
       <w:pPr>
         <w:pStyle w:val="Heading2"/>
@@ -2624,8 +2574,8 @@
         <w:t xml:space="preserve">revise research study to expand to get more teacher and UF undergraduate mentor insight in the program</w:t>
       </w:r>
     </w:p>
-    <w:bookmarkEnd w:id="84"/>
-    <w:bookmarkStart w:id="85" w:name="future-directions"/>
+    <w:bookmarkEnd w:id="80"/>
+    <w:bookmarkStart w:id="81" w:name="future-directions"/>
     <w:p>
       <w:pPr>
         <w:pStyle w:val="Heading2"/>
@@ -2646,80 +2596,80 @@
         <w:t xml:space="preserve">Suggest potential directions for the program’s growth or expansion.</w:t>
       </w:r>
     </w:p>
+    <w:bookmarkEnd w:id="81"/>
+    <w:bookmarkEnd w:id="82"/>
+    <w:bookmarkStart w:id="85" w:name="conclusion"/>
+    <w:p>
+      <w:pPr>
+        <w:pStyle w:val="Heading1"/>
+      </w:pPr>
+      <w:r>
+        <w:t xml:space="preserve">Conclusion</w:t>
+      </w:r>
+    </w:p>
+    <w:bookmarkStart w:id="83" w:name="recap-of-programs-successes"/>
+    <w:p>
+      <w:pPr>
+        <w:pStyle w:val="Heading2"/>
+      </w:pPr>
+      <w:r>
+        <w:t xml:space="preserve">Recap of Program’s Successes</w:t>
+      </w:r>
+    </w:p>
+    <w:p>
+      <w:pPr>
+        <w:pStyle w:val="FirstParagraph"/>
+      </w:pPr>
+      <w:r>
+        <w:t xml:space="preserve">Summarize the program’s achievements and positive outcomes.</w:t>
+      </w:r>
+    </w:p>
+    <w:bookmarkEnd w:id="83"/>
+    <w:bookmarkStart w:id="84" w:name="reiteration-of-impact-on-students"/>
+    <w:p>
+      <w:pPr>
+        <w:pStyle w:val="Heading2"/>
+      </w:pPr>
+      <w:r>
+        <w:t xml:space="preserve">Reiteration of Impact on Students</w:t>
+      </w:r>
+    </w:p>
+    <w:p>
+      <w:pPr>
+        <w:pStyle w:val="FirstParagraph"/>
+      </w:pPr>
+      <w:r>
+        <w:t xml:space="preserve">Emphasize how the program benefited the participating students and the broader school community.</w:t>
+      </w:r>
+    </w:p>
+    <w:bookmarkEnd w:id="84"/>
     <w:bookmarkEnd w:id="85"/>
+    <w:bookmarkStart w:id="86" w:name="appendices"/>
+    <w:p>
+      <w:pPr>
+        <w:pStyle w:val="Heading1"/>
+      </w:pPr>
+      <w:r>
+        <w:t xml:space="preserve">Appendices</w:t>
+      </w:r>
+    </w:p>
+    <w:p>
+      <w:pPr>
+        <w:pStyle w:val="FirstParagraph"/>
+      </w:pPr>
+      <w:r>
+        <w:t xml:space="preserve">Include any supplementary materials, such as additional data charts and graphs, the complete survey questions, and interview transcripts.</w:t>
+      </w:r>
+    </w:p>
+    <w:p>
+      <w:pPr>
+        <w:pStyle w:val="BodyText"/>
+      </w:pPr>
+      <w:r>
+        <w:t xml:space="preserve">Please adapt this template to your specific program and add more details and content as needed to create a comprehensive final report for your middle school summer program.</w:t>
+      </w:r>
+    </w:p>
     <w:bookmarkEnd w:id="86"/>
-    <w:bookmarkStart w:id="89" w:name="conclusion"/>
-    <w:p>
-      <w:pPr>
-        <w:pStyle w:val="Heading1"/>
-      </w:pPr>
-      <w:r>
-        <w:t xml:space="preserve">Conclusion</w:t>
-      </w:r>
-    </w:p>
-    <w:bookmarkStart w:id="87" w:name="recap-of-programs-successes"/>
-    <w:p>
-      <w:pPr>
-        <w:pStyle w:val="Heading2"/>
-      </w:pPr>
-      <w:r>
-        <w:t xml:space="preserve">Recap of Program’s Successes</w:t>
-      </w:r>
-    </w:p>
-    <w:p>
-      <w:pPr>
-        <w:pStyle w:val="FirstParagraph"/>
-      </w:pPr>
-      <w:r>
-        <w:t xml:space="preserve">Summarize the program’s achievements and positive outcomes.</w:t>
-      </w:r>
-    </w:p>
-    <w:bookmarkEnd w:id="87"/>
-    <w:bookmarkStart w:id="88" w:name="reiteration-of-impact-on-students"/>
-    <w:p>
-      <w:pPr>
-        <w:pStyle w:val="Heading2"/>
-      </w:pPr>
-      <w:r>
-        <w:t xml:space="preserve">Reiteration of Impact on Students</w:t>
-      </w:r>
-    </w:p>
-    <w:p>
-      <w:pPr>
-        <w:pStyle w:val="FirstParagraph"/>
-      </w:pPr>
-      <w:r>
-        <w:t xml:space="preserve">Emphasize how the program benefited the participating students and the broader school community.</w:t>
-      </w:r>
-    </w:p>
-    <w:bookmarkEnd w:id="88"/>
-    <w:bookmarkEnd w:id="89"/>
-    <w:bookmarkStart w:id="90" w:name="appendices"/>
-    <w:p>
-      <w:pPr>
-        <w:pStyle w:val="Heading1"/>
-      </w:pPr>
-      <w:r>
-        <w:t xml:space="preserve">Appendices</w:t>
-      </w:r>
-    </w:p>
-    <w:p>
-      <w:pPr>
-        <w:pStyle w:val="FirstParagraph"/>
-      </w:pPr>
-      <w:r>
-        <w:t xml:space="preserve">Include any supplementary materials, such as additional data charts and graphs, the complete survey questions, and interview transcripts.</w:t>
-      </w:r>
-    </w:p>
-    <w:p>
-      <w:pPr>
-        <w:pStyle w:val="BodyText"/>
-      </w:pPr>
-      <w:r>
-        <w:t xml:space="preserve">Please adapt this template to your specific program and add more details and content as needed to create a comprehensive final report for your middle school summer program.</w:t>
-      </w:r>
-    </w:p>
-    <w:bookmarkEnd w:id="90"/>
     <w:sectPr/>
   </w:body>
 </w:document>

</xml_diff>